<commit_message>
Made v1 for report
</commit_message>
<xml_diff>
--- a/Team16_20161053_20161096.docx
+++ b/Team16_20161053_20161096.docx
@@ -3,8 +3,2044 @@
 <w:document xmlns:wpc="http://schemas.microsoft.com/office/word/2010/wordprocessingCanvas" xmlns:mo="http://schemas.microsoft.com/office/mac/office/2008/main" xmlns:mc="http://schemas.openxmlformats.org/markup-compatibility/2006" xmlns:mv="urn:schemas-microsoft-com:mac:vml" xmlns:o="urn:schemas-microsoft-com:office:office" xmlns:r="http://schemas.openxmlformats.org/officeDocument/2006/relationships" xmlns:m="http://schemas.openxmlformats.org/officeDocument/2006/math" xmlns:v="urn:schemas-microsoft-com:vml" xmlns:wp14="http://schemas.microsoft.com/office/word/2010/wordprocessingDrawing" xmlns:wp="http://schemas.openxmlformats.org/drawingml/2006/wordprocessingDrawing" xmlns:w10="urn:schemas-microsoft-com:office:word" xmlns:w="http://schemas.openxmlformats.org/wordprocessingml/2006/main" xmlns:w14="http://schemas.microsoft.com/office/word/2010/wordml" xmlns:w15="http://schemas.microsoft.com/office/word/2012/wordml" xmlns:wpg="http://schemas.microsoft.com/office/word/2010/wordprocessingGroup" xmlns:wpi="http://schemas.microsoft.com/office/word/2010/wordprocessingInk" xmlns:wne="http://schemas.microsoft.com/office/word/2006/wordml" xmlns:wps="http://schemas.microsoft.com/office/word/2010/wordprocessingShape" mc:Ignorable="w14 w15 wp14">
   <w:body>
     <w:p>
+      <w:pPr>
+        <w:jc w:val="center"/>
+        <w:rPr>
+          <w:b/>
+          <w:sz w:val="40"/>
+        </w:rPr>
+      </w:pPr>
+      <w:r>
+        <w:rPr>
+          <w:b/>
+          <w:sz w:val="40"/>
+        </w:rPr>
+        <w:t>Assignment 2</w:t>
+      </w:r>
+    </w:p>
+    <w:p>
+      <w:r>
+        <w:t>Team number: 16</w:t>
+      </w:r>
+    </w:p>
+    <w:p>
+      <w:proofErr w:type="spellStart"/>
+      <w:r>
+        <w:t>Dheeraj</w:t>
+      </w:r>
+      <w:proofErr w:type="spellEnd"/>
+      <w:r>
+        <w:t xml:space="preserve"> Reddy </w:t>
+      </w:r>
+      <w:proofErr w:type="spellStart"/>
+      <w:r>
+        <w:t>Pailla</w:t>
+      </w:r>
+      <w:proofErr w:type="spellEnd"/>
+      <w:r>
+        <w:t>: 20161053</w:t>
+      </w:r>
+    </w:p>
+    <w:p>
+      <w:proofErr w:type="spellStart"/>
+      <w:r>
+        <w:t>Anshul</w:t>
+      </w:r>
+      <w:proofErr w:type="spellEnd"/>
+      <w:r>
+        <w:t xml:space="preserve"> Gupta: 20161096</w:t>
+      </w:r>
+    </w:p>
+    <w:p>
+      <w:pPr>
+        <w:pBdr>
+          <w:bottom w:val="single" w:sz="12" w:space="1" w:color="auto"/>
+        </w:pBdr>
+      </w:pPr>
+    </w:p>
+    <w:p/>
+    <w:p/>
+    <w:p>
+      <w:pPr>
+        <w:rPr>
+          <w:b/>
+        </w:rPr>
+      </w:pPr>
+      <w:r>
+        <w:rPr>
+          <w:b/>
+        </w:rPr>
+        <w:t>PART B</w:t>
+      </w:r>
+    </w:p>
+    <w:p/>
+    <w:p>
+      <w:r>
+        <w:t>As seen below in iteration #0, the initial state of the board consists of 2 goal states represented by -16.0 and 16.0. It also consists of one wall, represented by ‘None’.</w:t>
+      </w:r>
+    </w:p>
+    <w:p>
+      <w:r>
+        <w:t xml:space="preserve">The value iteration algorithm is run for this input state, and the output after each iteration is shown below. </w:t>
+      </w:r>
+    </w:p>
+    <w:p/>
+    <w:p>
+      <w:pPr>
+        <w:rPr>
+          <w:sz w:val="20"/>
+        </w:rPr>
+      </w:pPr>
+      <w:r>
+        <w:rPr>
+          <w:sz w:val="20"/>
+        </w:rPr>
+        <w:t>Iteration #0</w:t>
+      </w:r>
+    </w:p>
+    <w:p>
+      <w:pPr>
+        <w:rPr>
+          <w:sz w:val="20"/>
+        </w:rPr>
+      </w:pPr>
+      <w:r>
+        <w:rPr>
+          <w:sz w:val="20"/>
+        </w:rPr>
+        <w:t xml:space="preserve">  |                0 |                1 |                2 |                3</w:t>
+      </w:r>
+    </w:p>
+    <w:p>
+      <w:pPr>
+        <w:rPr>
+          <w:sz w:val="20"/>
+        </w:rPr>
+      </w:pPr>
+      <w:r>
+        <w:rPr>
+          <w:sz w:val="20"/>
+        </w:rPr>
+        <w:t>________________________________________________________________________________</w:t>
+      </w:r>
+    </w:p>
+    <w:p>
+      <w:pPr>
+        <w:rPr>
+          <w:sz w:val="20"/>
+        </w:rPr>
+      </w:pPr>
+      <w:r>
+        <w:rPr>
+          <w:sz w:val="20"/>
+        </w:rPr>
+        <w:t>0 |            -16.0 |              0.0 |              0.0 |              0.0|</w:t>
+      </w:r>
+    </w:p>
+    <w:p>
+      <w:pPr>
+        <w:rPr>
+          <w:sz w:val="20"/>
+        </w:rPr>
+      </w:pPr>
+      <w:r>
+        <w:rPr>
+          <w:sz w:val="20"/>
+        </w:rPr>
+        <w:t>________________________________________________________________________________</w:t>
+      </w:r>
+    </w:p>
+    <w:p>
+      <w:pPr>
+        <w:rPr>
+          <w:sz w:val="20"/>
+        </w:rPr>
+      </w:pPr>
+      <w:r>
+        <w:rPr>
+          <w:sz w:val="20"/>
+        </w:rPr>
+        <w:t>1 |              0.0 |              0.0 |             None |              0.0|</w:t>
+      </w:r>
+    </w:p>
+    <w:p>
+      <w:pPr>
+        <w:rPr>
+          <w:sz w:val="20"/>
+        </w:rPr>
+      </w:pPr>
+      <w:r>
+        <w:rPr>
+          <w:sz w:val="20"/>
+        </w:rPr>
+        <w:t>________________________________________________________________________________</w:t>
+      </w:r>
+    </w:p>
+    <w:p>
+      <w:pPr>
+        <w:rPr>
+          <w:sz w:val="20"/>
+        </w:rPr>
+      </w:pPr>
+      <w:r>
+        <w:rPr>
+          <w:sz w:val="20"/>
+        </w:rPr>
+        <w:t>2 |              1.6 |              0.0 |              0.0 |              0.0|</w:t>
+      </w:r>
+    </w:p>
+    <w:p>
+      <w:pPr>
+        <w:rPr>
+          <w:sz w:val="20"/>
+        </w:rPr>
+      </w:pPr>
+      <w:r>
+        <w:rPr>
+          <w:sz w:val="20"/>
+        </w:rPr>
+        <w:t>________________________________________________________________________________</w:t>
+      </w:r>
+    </w:p>
+    <w:p>
+      <w:pPr>
+        <w:pBdr>
+          <w:bottom w:val="single" w:sz="12" w:space="1" w:color="auto"/>
+        </w:pBdr>
+        <w:rPr>
+          <w:sz w:val="20"/>
+        </w:rPr>
+      </w:pPr>
+      <w:r>
+        <w:rPr>
+          <w:sz w:val="20"/>
+        </w:rPr>
+        <w:t>3 |              0.0 |             -1.6 |              0.0 |             16.0|</w:t>
+      </w:r>
+    </w:p>
+    <w:p>
+      <w:pPr>
+        <w:rPr>
+          <w:sz w:val="20"/>
+        </w:rPr>
+      </w:pPr>
+    </w:p>
+    <w:p>
+      <w:pPr>
+        <w:rPr>
+          <w:sz w:val="20"/>
+        </w:rPr>
+      </w:pPr>
+    </w:p>
+    <w:p>
+      <w:pPr>
+        <w:rPr>
+          <w:sz w:val="20"/>
+        </w:rPr>
+      </w:pPr>
+      <w:r>
+        <w:rPr>
+          <w:sz w:val="20"/>
+        </w:rPr>
+        <w:t>Iteration #1</w:t>
+      </w:r>
+    </w:p>
+    <w:p>
+      <w:pPr>
+        <w:rPr>
+          <w:sz w:val="20"/>
+        </w:rPr>
+      </w:pPr>
+      <w:r>
+        <w:rPr>
+          <w:sz w:val="20"/>
+        </w:rPr>
+        <w:t xml:space="preserve">  |                0 |                1 |                2 |                3</w:t>
+      </w:r>
+    </w:p>
+    <w:p>
+      <w:pPr>
+        <w:rPr>
+          <w:sz w:val="20"/>
+        </w:rPr>
+      </w:pPr>
+      <w:r>
+        <w:rPr>
+          <w:sz w:val="20"/>
+        </w:rPr>
+        <w:t>________________________________________________________________________________</w:t>
+      </w:r>
+    </w:p>
+    <w:p>
+      <w:pPr>
+        <w:rPr>
+          <w:sz w:val="20"/>
+        </w:rPr>
+      </w:pPr>
+      <w:r>
+        <w:rPr>
+          <w:sz w:val="20"/>
+        </w:rPr>
+        <w:t>0 |            -16.0 |             -3.2 |             -3.2 |             -3.2|</w:t>
+      </w:r>
+    </w:p>
+    <w:p>
+      <w:pPr>
+        <w:rPr>
+          <w:sz w:val="20"/>
+        </w:rPr>
+      </w:pPr>
+      <w:r>
+        <w:rPr>
+          <w:sz w:val="20"/>
+        </w:rPr>
+        <w:t>________________________________________________________________________________</w:t>
+      </w:r>
+    </w:p>
+    <w:p>
+      <w:pPr>
+        <w:rPr>
+          <w:sz w:val="20"/>
+        </w:rPr>
+      </w:pPr>
+      <w:r>
+        <w:rPr>
+          <w:sz w:val="20"/>
+        </w:rPr>
+        <w:t>1 |            -1.92 |             -3.2 |             None |             -3.2|</w:t>
+      </w:r>
+    </w:p>
+    <w:p>
+      <w:pPr>
+        <w:rPr>
+          <w:sz w:val="20"/>
+        </w:rPr>
+      </w:pPr>
+      <w:r>
+        <w:rPr>
+          <w:sz w:val="20"/>
+        </w:rPr>
+        <w:t>________________________________________________________________________________</w:t>
+      </w:r>
+    </w:p>
+    <w:p>
+      <w:pPr>
+        <w:rPr>
+          <w:sz w:val="20"/>
+        </w:rPr>
+      </w:pPr>
+      <w:r>
+        <w:rPr>
+          <w:sz w:val="20"/>
+        </w:rPr>
+        <w:t>2 |             -1.6 |            -2.08 |             -3.2 |              9.6|</w:t>
+      </w:r>
+    </w:p>
+    <w:p>
+      <w:pPr>
+        <w:rPr>
+          <w:sz w:val="20"/>
+        </w:rPr>
+      </w:pPr>
+      <w:r>
+        <w:rPr>
+          <w:sz w:val="20"/>
+        </w:rPr>
+        <w:t>________________________________________________________________________________</w:t>
+      </w:r>
+    </w:p>
+    <w:p>
+      <w:pPr>
+        <w:pBdr>
+          <w:bottom w:val="single" w:sz="12" w:space="1" w:color="auto"/>
+        </w:pBdr>
+        <w:rPr>
+          <w:sz w:val="20"/>
+        </w:rPr>
+      </w:pPr>
+      <w:r>
+        <w:rPr>
+          <w:sz w:val="20"/>
+        </w:rPr>
+        <w:t>3 |            -2.08 |             -4.8 |              9.6 |             16.0|</w:t>
+      </w:r>
+    </w:p>
+    <w:p>
+      <w:pPr>
+        <w:rPr>
+          <w:sz w:val="20"/>
+        </w:rPr>
+      </w:pPr>
+    </w:p>
+    <w:p>
+      <w:pPr>
+        <w:rPr>
+          <w:sz w:val="20"/>
+        </w:rPr>
+      </w:pPr>
+    </w:p>
+    <w:p>
+      <w:pPr>
+        <w:rPr>
+          <w:sz w:val="20"/>
+        </w:rPr>
+      </w:pPr>
+      <w:r>
+        <w:rPr>
+          <w:sz w:val="20"/>
+        </w:rPr>
+        <w:t>Iteration #2</w:t>
+      </w:r>
+    </w:p>
+    <w:p>
+      <w:pPr>
+        <w:rPr>
+          <w:sz w:val="20"/>
+        </w:rPr>
+      </w:pPr>
+      <w:r>
+        <w:rPr>
+          <w:sz w:val="20"/>
+        </w:rPr>
+        <w:t xml:space="preserve">  |                0 |                1 |                2 |                3</w:t>
+      </w:r>
+    </w:p>
+    <w:p>
+      <w:pPr>
+        <w:rPr>
+          <w:sz w:val="20"/>
+        </w:rPr>
+      </w:pPr>
+      <w:r>
+        <w:rPr>
+          <w:sz w:val="20"/>
+        </w:rPr>
+        <w:t>________________________________________________________________________________</w:t>
+      </w:r>
+    </w:p>
+    <w:p>
+      <w:pPr>
+        <w:rPr>
+          <w:sz w:val="20"/>
+        </w:rPr>
+      </w:pPr>
+      <w:r>
+        <w:rPr>
+          <w:sz w:val="20"/>
+        </w:rPr>
+        <w:t>0 |            -16.0 |             -6.4 |             -6.4 |             -6.4|</w:t>
+      </w:r>
+    </w:p>
+    <w:p>
+      <w:pPr>
+        <w:rPr>
+          <w:sz w:val="20"/>
+        </w:rPr>
+      </w:pPr>
+      <w:r>
+        <w:rPr>
+          <w:sz w:val="20"/>
+        </w:rPr>
+        <w:t>________________________________________________________________________________</w:t>
+      </w:r>
+    </w:p>
+    <w:p>
+      <w:pPr>
+        <w:rPr>
+          <w:sz w:val="20"/>
+        </w:rPr>
+      </w:pPr>
+      <w:r>
+        <w:rPr>
+          <w:sz w:val="20"/>
+        </w:rPr>
+        <w:t>1 |           -4.992 |           -5.264 |             None |             3.84|</w:t>
+      </w:r>
+    </w:p>
+    <w:p>
+      <w:pPr>
+        <w:rPr>
+          <w:sz w:val="20"/>
+        </w:rPr>
+      </w:pPr>
+      <w:r>
+        <w:rPr>
+          <w:sz w:val="20"/>
+        </w:rPr>
+        <w:t>________________________________________________________________________________</w:t>
+      </w:r>
+    </w:p>
+    <w:p>
+      <w:pPr>
+        <w:rPr>
+          <w:sz w:val="20"/>
+        </w:rPr>
+      </w:pPr>
+      <w:r>
+        <w:rPr>
+          <w:sz w:val="20"/>
+        </w:rPr>
+        <w:t>2 |            -4.88 |            -5.28 |            5.232 |            10.24|</w:t>
+      </w:r>
+    </w:p>
+    <w:p>
+      <w:pPr>
+        <w:rPr>
+          <w:sz w:val="20"/>
+        </w:rPr>
+      </w:pPr>
+      <w:r>
+        <w:rPr>
+          <w:sz w:val="20"/>
+        </w:rPr>
+        <w:t>________________________________________________________________________________</w:t>
+      </w:r>
+    </w:p>
+    <w:p>
+      <w:pPr>
+        <w:pBdr>
+          <w:bottom w:val="single" w:sz="12" w:space="1" w:color="auto"/>
+        </w:pBdr>
+        <w:rPr>
+          <w:sz w:val="20"/>
+        </w:rPr>
+      </w:pPr>
+      <w:r>
+        <w:rPr>
+          <w:sz w:val="20"/>
+        </w:rPr>
+        <w:t>3 |           -5.168 |            3.792 |            10.24 |             16.0|</w:t>
+      </w:r>
+    </w:p>
+    <w:p>
+      <w:pPr>
+        <w:rPr>
+          <w:sz w:val="20"/>
+        </w:rPr>
+      </w:pPr>
+      <w:r>
+        <w:rPr>
+          <w:sz w:val="20"/>
+        </w:rPr>
+        <w:lastRenderedPageBreak/>
+        <w:t>Iteration #3</w:t>
+      </w:r>
+    </w:p>
+    <w:p>
+      <w:pPr>
+        <w:rPr>
+          <w:sz w:val="20"/>
+        </w:rPr>
+      </w:pPr>
+      <w:r>
+        <w:rPr>
+          <w:sz w:val="20"/>
+        </w:rPr>
+        <w:t xml:space="preserve">  |                0 |                1 |                2 |                3</w:t>
+      </w:r>
+    </w:p>
+    <w:p>
+      <w:pPr>
+        <w:rPr>
+          <w:sz w:val="20"/>
+        </w:rPr>
+      </w:pPr>
+      <w:r>
+        <w:rPr>
+          <w:sz w:val="20"/>
+        </w:rPr>
+        <w:t>________________________________________________________________________________</w:t>
+      </w:r>
+    </w:p>
+    <w:p>
+      <w:pPr>
+        <w:rPr>
+          <w:sz w:val="20"/>
+        </w:rPr>
+      </w:pPr>
+      <w:r>
+        <w:rPr>
+          <w:sz w:val="20"/>
+        </w:rPr>
+        <w:t>0 |            -16.0 |           -9.486 |             -9.6 |           -1.408|</w:t>
+      </w:r>
+    </w:p>
+    <w:p>
+      <w:pPr>
+        <w:rPr>
+          <w:sz w:val="20"/>
+        </w:rPr>
+      </w:pPr>
+      <w:r>
+        <w:rPr>
+          <w:sz w:val="20"/>
+        </w:rPr>
+        <w:t>________________________________________________________________________________</w:t>
+      </w:r>
+    </w:p>
+    <w:p>
+      <w:pPr>
+        <w:rPr>
+          <w:sz w:val="20"/>
+        </w:rPr>
+      </w:pPr>
+      <w:r>
+        <w:rPr>
+          <w:sz w:val="20"/>
+        </w:rPr>
+        <w:t>1 |            -8.13 |           -8.362 |             None |             5.76|</w:t>
+      </w:r>
+    </w:p>
+    <w:p>
+      <w:pPr>
+        <w:rPr>
+          <w:sz w:val="20"/>
+        </w:rPr>
+      </w:pPr>
+      <w:r>
+        <w:rPr>
+          <w:sz w:val="20"/>
+        </w:rPr>
+        <w:t>________________________________________________________________________________</w:t>
+      </w:r>
+    </w:p>
+    <w:p>
+      <w:pPr>
+        <w:rPr>
+          <w:sz w:val="20"/>
+        </w:rPr>
+      </w:pPr>
+      <w:r>
+        <w:rPr>
+          <w:sz w:val="20"/>
+        </w:rPr>
+        <w:t>2 |            -8.12 |            0.838 |            6.539 |           11.147|</w:t>
+      </w:r>
+    </w:p>
+    <w:p>
+      <w:pPr>
+        <w:rPr>
+          <w:sz w:val="20"/>
+        </w:rPr>
+      </w:pPr>
+      <w:r>
+        <w:rPr>
+          <w:sz w:val="20"/>
+        </w:rPr>
+        <w:t>________________________________________________________________________________</w:t>
+      </w:r>
+    </w:p>
+    <w:p>
+      <w:pPr>
+        <w:pBdr>
+          <w:bottom w:val="single" w:sz="12" w:space="1" w:color="auto"/>
+        </w:pBdr>
+        <w:rPr>
+          <w:sz w:val="20"/>
+        </w:rPr>
+      </w:pPr>
+      <w:r>
+        <w:rPr>
+          <w:sz w:val="20"/>
+        </w:rPr>
+        <w:t>3 |           -1.171 |            4.843 |           11.147 |             16.0|</w:t>
+      </w:r>
+    </w:p>
+    <w:p>
+      <w:pPr>
+        <w:rPr>
+          <w:sz w:val="20"/>
+        </w:rPr>
+      </w:pPr>
+    </w:p>
+    <w:p>
+      <w:pPr>
+        <w:rPr>
+          <w:sz w:val="20"/>
+        </w:rPr>
+      </w:pPr>
+    </w:p>
+    <w:p>
+      <w:pPr>
+        <w:rPr>
+          <w:sz w:val="20"/>
+        </w:rPr>
+      </w:pPr>
+      <w:r>
+        <w:rPr>
+          <w:sz w:val="20"/>
+        </w:rPr>
+        <w:t>Iteration #4</w:t>
+      </w:r>
+    </w:p>
+    <w:p>
+      <w:pPr>
+        <w:rPr>
+          <w:sz w:val="20"/>
+        </w:rPr>
+      </w:pPr>
+      <w:r>
+        <w:rPr>
+          <w:sz w:val="20"/>
+        </w:rPr>
+        <w:t xml:space="preserve">  |                0 |                1 |                2 |                3</w:t>
+      </w:r>
+    </w:p>
+    <w:p>
+      <w:pPr>
+        <w:rPr>
+          <w:sz w:val="20"/>
+        </w:rPr>
+      </w:pPr>
+      <w:r>
+        <w:rPr>
+          <w:sz w:val="20"/>
+        </w:rPr>
+        <w:t>________________________________________________________________________________</w:t>
+      </w:r>
+    </w:p>
+    <w:p>
+      <w:pPr>
+        <w:rPr>
+          <w:sz w:val="20"/>
+        </w:rPr>
+      </w:pPr>
+      <w:r>
+        <w:rPr>
+          <w:sz w:val="20"/>
+        </w:rPr>
+        <w:t>0 |            -16.0 |          -12.449 |           -6.246 |            0.307|</w:t>
+      </w:r>
+    </w:p>
+    <w:p>
+      <w:pPr>
+        <w:rPr>
+          <w:sz w:val="20"/>
+        </w:rPr>
+      </w:pPr>
+      <w:r>
+        <w:rPr>
+          <w:sz w:val="20"/>
+        </w:rPr>
+        <w:t>________________________________________________________________________________</w:t>
+      </w:r>
+    </w:p>
+    <w:p>
+      <w:pPr>
+        <w:rPr>
+          <w:sz w:val="20"/>
+        </w:rPr>
+      </w:pPr>
+      <w:r>
+        <w:rPr>
+          <w:sz w:val="20"/>
+        </w:rPr>
+        <w:t>1 |          -11.345 |           -4.178 |             None |             6.87|</w:t>
+      </w:r>
+    </w:p>
+    <w:p>
+      <w:pPr>
+        <w:rPr>
+          <w:sz w:val="20"/>
+        </w:rPr>
+      </w:pPr>
+      <w:r>
+        <w:rPr>
+          <w:sz w:val="20"/>
+        </w:rPr>
+        <w:t>________________________________________________________________________________</w:t>
+      </w:r>
+    </w:p>
+    <w:p>
+      <w:pPr>
+        <w:rPr>
+          <w:sz w:val="20"/>
+        </w:rPr>
+      </w:pPr>
+      <w:r>
+        <w:rPr>
+          <w:sz w:val="20"/>
+        </w:rPr>
+        <w:t>2 |           -3.459 |             1.68 |            7.486 |           11.369|</w:t>
+      </w:r>
+    </w:p>
+    <w:p>
+      <w:pPr>
+        <w:rPr>
+          <w:sz w:val="20"/>
+        </w:rPr>
+      </w:pPr>
+      <w:r>
+        <w:rPr>
+          <w:sz w:val="20"/>
+        </w:rPr>
+        <w:t>________________________________________________________________________________</w:t>
+      </w:r>
+    </w:p>
+    <w:p>
+      <w:pPr>
+        <w:pBdr>
+          <w:bottom w:val="single" w:sz="12" w:space="1" w:color="auto"/>
+        </w:pBdr>
+        <w:rPr>
+          <w:sz w:val="20"/>
+        </w:rPr>
+      </w:pPr>
+      <w:r>
+        <w:rPr>
+          <w:sz w:val="20"/>
+        </w:rPr>
+        <w:t>3 |           -0.255 |            6.286 |           11.369 |             16.0|</w:t>
+      </w:r>
+    </w:p>
+    <w:p>
+      <w:pPr>
+        <w:rPr>
+          <w:sz w:val="20"/>
+        </w:rPr>
+      </w:pPr>
+    </w:p>
+    <w:p>
+      <w:pPr>
+        <w:rPr>
+          <w:sz w:val="20"/>
+        </w:rPr>
+      </w:pPr>
+    </w:p>
+    <w:p>
+      <w:pPr>
+        <w:rPr>
+          <w:sz w:val="20"/>
+        </w:rPr>
+      </w:pPr>
+      <w:r>
+        <w:rPr>
+          <w:sz w:val="20"/>
+        </w:rPr>
+        <w:t>Iteration #5</w:t>
+      </w:r>
+    </w:p>
+    <w:p>
+      <w:pPr>
+        <w:rPr>
+          <w:sz w:val="20"/>
+        </w:rPr>
+      </w:pPr>
+      <w:r>
+        <w:rPr>
+          <w:sz w:val="20"/>
+        </w:rPr>
+        <w:t xml:space="preserve">  |                0 |                1 |                2 |                3</w:t>
+      </w:r>
+    </w:p>
+    <w:p>
+      <w:pPr>
+        <w:rPr>
+          <w:sz w:val="20"/>
+        </w:rPr>
+      </w:pPr>
+      <w:r>
+        <w:rPr>
+          <w:sz w:val="20"/>
+        </w:rPr>
+        <w:t>________________________________________________________________________________</w:t>
+      </w:r>
+    </w:p>
+    <w:p>
+      <w:pPr>
+        <w:rPr>
+          <w:sz w:val="20"/>
+        </w:rPr>
+      </w:pPr>
+      <w:r>
+        <w:rPr>
+          <w:sz w:val="20"/>
+        </w:rPr>
+        <w:t>0 |            -16.0 |           -8.767 |           -4.204 |            1.702|</w:t>
+      </w:r>
+    </w:p>
+    <w:p>
+      <w:pPr>
+        <w:rPr>
+          <w:sz w:val="20"/>
+        </w:rPr>
+      </w:pPr>
+      <w:r>
+        <w:rPr>
+          <w:sz w:val="20"/>
+        </w:rPr>
+        <w:t>________________________________________________________________________________</w:t>
+      </w:r>
+    </w:p>
+    <w:p>
+      <w:pPr>
+        <w:rPr>
+          <w:sz w:val="20"/>
+        </w:rPr>
+      </w:pPr>
+      <w:r>
+        <w:rPr>
+          <w:sz w:val="20"/>
+        </w:rPr>
+        <w:t>1 |            -7.52 |           -3.409 |             None |            7.269|</w:t>
+      </w:r>
+    </w:p>
+    <w:p>
+      <w:pPr>
+        <w:rPr>
+          <w:sz w:val="20"/>
+        </w:rPr>
+      </w:pPr>
+      <w:r>
+        <w:rPr>
+          <w:sz w:val="20"/>
+        </w:rPr>
+        <w:t>________________________________________________________________________________</w:t>
+      </w:r>
+    </w:p>
+    <w:p>
+      <w:pPr>
+        <w:rPr>
+          <w:sz w:val="20"/>
+        </w:rPr>
+      </w:pPr>
+      <w:r>
+        <w:rPr>
+          <w:sz w:val="20"/>
+        </w:rPr>
+        <w:t>2 |           -3.016 |              3.0 |             7.78 |           11.486|</w:t>
+      </w:r>
+    </w:p>
+    <w:p>
+      <w:pPr>
+        <w:rPr>
+          <w:sz w:val="20"/>
+        </w:rPr>
+      </w:pPr>
+      <w:r>
+        <w:rPr>
+          <w:sz w:val="20"/>
+        </w:rPr>
+        <w:t>________________________________________________________________________________</w:t>
+      </w:r>
+    </w:p>
+    <w:p>
+      <w:pPr>
+        <w:pBdr>
+          <w:bottom w:val="single" w:sz="12" w:space="1" w:color="auto"/>
+        </w:pBdr>
+        <w:rPr>
+          <w:sz w:val="20"/>
+        </w:rPr>
+      </w:pPr>
+      <w:r>
+        <w:rPr>
+          <w:sz w:val="20"/>
+        </w:rPr>
+        <w:t>3 |            1.457 |            6.691 |           11.486 |             16.0|</w:t>
+      </w:r>
+    </w:p>
+    <w:p>
+      <w:pPr>
+        <w:rPr>
+          <w:sz w:val="20"/>
+        </w:rPr>
+      </w:pPr>
+    </w:p>
+    <w:p>
+      <w:pPr>
+        <w:rPr>
+          <w:sz w:val="20"/>
+        </w:rPr>
+      </w:pPr>
+    </w:p>
+    <w:p>
+      <w:pPr>
+        <w:rPr>
+          <w:sz w:val="20"/>
+        </w:rPr>
+      </w:pPr>
+      <w:r>
+        <w:rPr>
+          <w:sz w:val="20"/>
+        </w:rPr>
+        <w:t>Iteration #6</w:t>
+      </w:r>
+    </w:p>
+    <w:p>
+      <w:pPr>
+        <w:rPr>
+          <w:sz w:val="20"/>
+        </w:rPr>
+      </w:pPr>
+      <w:r>
+        <w:rPr>
+          <w:sz w:val="20"/>
+        </w:rPr>
+        <w:t xml:space="preserve">  |                0 |                1 |                2 |                3</w:t>
+      </w:r>
+    </w:p>
+    <w:p>
+      <w:pPr>
+        <w:rPr>
+          <w:sz w:val="20"/>
+        </w:rPr>
+      </w:pPr>
+      <w:r>
+        <w:rPr>
+          <w:sz w:val="20"/>
+        </w:rPr>
+        <w:t>________________________________________________________________________________</w:t>
+      </w:r>
+    </w:p>
+    <w:p>
+      <w:pPr>
+        <w:rPr>
+          <w:sz w:val="20"/>
+        </w:rPr>
+      </w:pPr>
+      <w:r>
+        <w:rPr>
+          <w:sz w:val="20"/>
+        </w:rPr>
+        <w:t>0 |            -16.0 |            -7.78 |           -2.679 |            2.365|</w:t>
+      </w:r>
+    </w:p>
+    <w:p>
+      <w:pPr>
+        <w:rPr>
+          <w:sz w:val="20"/>
+        </w:rPr>
+      </w:pPr>
+      <w:r>
+        <w:rPr>
+          <w:sz w:val="20"/>
+        </w:rPr>
+        <w:t>________________________________________________________________________________</w:t>
+      </w:r>
+    </w:p>
+    <w:p>
+      <w:pPr>
+        <w:rPr>
+          <w:sz w:val="20"/>
+        </w:rPr>
+      </w:pPr>
+      <w:r>
+        <w:rPr>
+          <w:sz w:val="20"/>
+        </w:rPr>
+        <w:t>1 |           -6.706 |           -1.893 |             None |            7.442|</w:t>
+      </w:r>
+    </w:p>
+    <w:p>
+      <w:pPr>
+        <w:rPr>
+          <w:sz w:val="20"/>
+        </w:rPr>
+      </w:pPr>
+      <w:r>
+        <w:rPr>
+          <w:sz w:val="20"/>
+        </w:rPr>
+        <w:t>________________________________________________________________________________</w:t>
+      </w:r>
+    </w:p>
+    <w:p>
+      <w:pPr>
+        <w:rPr>
+          <w:sz w:val="20"/>
+        </w:rPr>
+      </w:pPr>
+      <w:r>
+        <w:rPr>
+          <w:sz w:val="20"/>
+        </w:rPr>
+        <w:t>2 |           -1.406 |            3.353 |            7.915 |           11.527|</w:t>
+      </w:r>
+    </w:p>
+    <w:p>
+      <w:pPr>
+        <w:rPr>
+          <w:sz w:val="20"/>
+        </w:rPr>
+      </w:pPr>
+      <w:r>
+        <w:rPr>
+          <w:sz w:val="20"/>
+        </w:rPr>
+        <w:t>________________________________________________________________________________</w:t>
+      </w:r>
+    </w:p>
+    <w:p>
+      <w:pPr>
+        <w:pBdr>
+          <w:bottom w:val="single" w:sz="12" w:space="1" w:color="auto"/>
+        </w:pBdr>
+        <w:rPr>
+          <w:sz w:val="20"/>
+        </w:rPr>
+      </w:pPr>
+      <w:r>
+        <w:rPr>
+          <w:sz w:val="20"/>
+        </w:rPr>
+        <w:t>3 |            1.997 |            6.958 |           11.527 |             16.0|</w:t>
+      </w:r>
+    </w:p>
+    <w:p>
+      <w:pPr>
+        <w:rPr>
+          <w:sz w:val="20"/>
+        </w:rPr>
+      </w:pPr>
+    </w:p>
+    <w:p>
+      <w:pPr>
+        <w:rPr>
+          <w:sz w:val="20"/>
+        </w:rPr>
+      </w:pPr>
+    </w:p>
+    <w:p>
+      <w:pPr>
+        <w:rPr>
+          <w:sz w:val="20"/>
+        </w:rPr>
+      </w:pPr>
+    </w:p>
+    <w:p>
+      <w:pPr>
+        <w:rPr>
+          <w:sz w:val="20"/>
+        </w:rPr>
+      </w:pPr>
+    </w:p>
+    <w:p>
+      <w:pPr>
+        <w:rPr>
+          <w:sz w:val="20"/>
+        </w:rPr>
+      </w:pPr>
+    </w:p>
+    <w:p>
+      <w:pPr>
+        <w:rPr>
+          <w:sz w:val="20"/>
+        </w:rPr>
+      </w:pPr>
+    </w:p>
+    <w:p>
+      <w:pPr>
+        <w:rPr>
+          <w:sz w:val="20"/>
+        </w:rPr>
+      </w:pPr>
+      <w:r>
+        <w:rPr>
+          <w:sz w:val="20"/>
+        </w:rPr>
+        <w:t>Iteration #7</w:t>
+      </w:r>
+    </w:p>
+    <w:p>
+      <w:pPr>
+        <w:rPr>
+          <w:sz w:val="20"/>
+        </w:rPr>
+      </w:pPr>
+      <w:r>
+        <w:rPr>
+          <w:sz w:val="20"/>
+        </w:rPr>
+        <w:t xml:space="preserve">  |                0 |                1 |                2 |                3</w:t>
+      </w:r>
+    </w:p>
+    <w:p>
+      <w:pPr>
+        <w:rPr>
+          <w:sz w:val="20"/>
+        </w:rPr>
+      </w:pPr>
+      <w:r>
+        <w:rPr>
+          <w:sz w:val="20"/>
+        </w:rPr>
+        <w:t>________________________________________________________________________________</w:t>
+      </w:r>
+    </w:p>
+    <w:p>
+      <w:pPr>
+        <w:rPr>
+          <w:sz w:val="20"/>
+        </w:rPr>
+      </w:pPr>
+      <w:r>
+        <w:rPr>
+          <w:sz w:val="20"/>
+        </w:rPr>
+        <w:t>0 |            -16.0 |           -6.311 |           -1.844 |            2.722|</w:t>
+      </w:r>
+    </w:p>
+    <w:p>
+      <w:pPr>
+        <w:rPr>
+          <w:sz w:val="20"/>
+        </w:rPr>
+      </w:pPr>
+      <w:r>
+        <w:rPr>
+          <w:sz w:val="20"/>
+        </w:rPr>
+        <w:t>________________________________________________________________________________</w:t>
+      </w:r>
+    </w:p>
+    <w:p>
+      <w:pPr>
+        <w:rPr>
+          <w:sz w:val="20"/>
+        </w:rPr>
+      </w:pPr>
+      <w:r>
+        <w:rPr>
+          <w:sz w:val="20"/>
+        </w:rPr>
+        <w:t>1 |           -5.185 |           -1.378 |             None |             7.51|</w:t>
+      </w:r>
+    </w:p>
+    <w:p>
+      <w:pPr>
+        <w:rPr>
+          <w:sz w:val="20"/>
+        </w:rPr>
+      </w:pPr>
+      <w:r>
+        <w:rPr>
+          <w:sz w:val="20"/>
+        </w:rPr>
+        <w:t>________________________________________________________________________________</w:t>
+      </w:r>
+    </w:p>
+    <w:p>
+      <w:pPr>
+        <w:rPr>
+          <w:sz w:val="20"/>
+        </w:rPr>
+      </w:pPr>
+      <w:r>
+        <w:rPr>
+          <w:sz w:val="20"/>
+        </w:rPr>
+        <w:t>2 |           -0.989 |            3.638 |            7.965 |           11.544|</w:t>
+      </w:r>
+    </w:p>
+    <w:p>
+      <w:pPr>
+        <w:rPr>
+          <w:sz w:val="20"/>
+        </w:rPr>
+      </w:pPr>
+      <w:r>
+        <w:rPr>
+          <w:sz w:val="20"/>
+        </w:rPr>
+        <w:t>________________________________________________________________________________</w:t>
+      </w:r>
+    </w:p>
+    <w:p>
+      <w:pPr>
+        <w:pBdr>
+          <w:bottom w:val="single" w:sz="12" w:space="1" w:color="auto"/>
+        </w:pBdr>
+        <w:rPr>
+          <w:sz w:val="20"/>
+        </w:rPr>
+      </w:pPr>
+      <w:r>
+        <w:rPr>
+          <w:sz w:val="20"/>
+        </w:rPr>
+        <w:t>3 |            2.425 |            7.052 |           11.544 |             16.0|</w:t>
+      </w:r>
+    </w:p>
+    <w:p>
+      <w:pPr>
+        <w:rPr>
+          <w:sz w:val="20"/>
+        </w:rPr>
+      </w:pPr>
+    </w:p>
+    <w:p>
+      <w:pPr>
+        <w:rPr>
+          <w:sz w:val="20"/>
+        </w:rPr>
+      </w:pPr>
+      <w:r>
+        <w:rPr>
+          <w:sz w:val="20"/>
+        </w:rPr>
+        <w:t>Iteration #8</w:t>
+      </w:r>
+    </w:p>
+    <w:p>
+      <w:pPr>
+        <w:rPr>
+          <w:sz w:val="20"/>
+        </w:rPr>
+      </w:pPr>
+      <w:r>
+        <w:rPr>
+          <w:sz w:val="20"/>
+        </w:rPr>
+        <w:t xml:space="preserve">  |                0 |                1 |                2 |                3</w:t>
+      </w:r>
+    </w:p>
+    <w:p>
+      <w:pPr>
+        <w:rPr>
+          <w:sz w:val="20"/>
+        </w:rPr>
+      </w:pPr>
+      <w:r>
+        <w:rPr>
+          <w:sz w:val="20"/>
+        </w:rPr>
+        <w:t>________________________________________________________________________________</w:t>
+      </w:r>
+    </w:p>
+    <w:p>
+      <w:pPr>
+        <w:rPr>
+          <w:sz w:val="20"/>
+        </w:rPr>
+      </w:pPr>
+      <w:r>
+        <w:rPr>
+          <w:sz w:val="20"/>
+        </w:rPr>
+        <w:t>0 |            -16.0 |           -5.444 |           -1.391 |            2.896|</w:t>
+      </w:r>
+    </w:p>
+    <w:p>
+      <w:pPr>
+        <w:rPr>
+          <w:sz w:val="20"/>
+        </w:rPr>
+      </w:pPr>
+      <w:r>
+        <w:rPr>
+          <w:sz w:val="20"/>
+        </w:rPr>
+        <w:t>________________________________________________________________________________</w:t>
+      </w:r>
+    </w:p>
+    <w:p>
+      <w:pPr>
+        <w:rPr>
+          <w:sz w:val="20"/>
+        </w:rPr>
+      </w:pPr>
+      <w:r>
+        <w:rPr>
+          <w:sz w:val="20"/>
+        </w:rPr>
+        <w:t>1 |           -4.647 |           -0.946 |             None |            7.537|</w:t>
+      </w:r>
+    </w:p>
+    <w:p>
+      <w:pPr>
+        <w:rPr>
+          <w:sz w:val="20"/>
+        </w:rPr>
+      </w:pPr>
+      <w:r>
+        <w:rPr>
+          <w:sz w:val="20"/>
+        </w:rPr>
+        <w:t>________________________________________________________________________________</w:t>
+      </w:r>
+    </w:p>
+    <w:p>
+      <w:pPr>
+        <w:rPr>
+          <w:sz w:val="20"/>
+        </w:rPr>
+      </w:pPr>
+      <w:r>
+        <w:rPr>
+          <w:sz w:val="20"/>
+        </w:rPr>
+        <w:t>2 |           -0.565 |             3.74 |            7.986 |           11.551|</w:t>
+      </w:r>
+    </w:p>
+    <w:p>
+      <w:pPr>
+        <w:rPr>
+          <w:sz w:val="20"/>
+        </w:rPr>
+      </w:pPr>
+      <w:r>
+        <w:rPr>
+          <w:sz w:val="20"/>
+        </w:rPr>
+        <w:t>________________________________________________________________________________</w:t>
+      </w:r>
+    </w:p>
+    <w:p>
+      <w:pPr>
+        <w:pBdr>
+          <w:bottom w:val="single" w:sz="12" w:space="1" w:color="auto"/>
+        </w:pBdr>
+        <w:rPr>
+          <w:sz w:val="20"/>
+        </w:rPr>
+      </w:pPr>
+      <w:r>
+        <w:rPr>
+          <w:sz w:val="20"/>
+        </w:rPr>
+        <w:t>3 |            2.585 |            7.104 |           11.551 |             16.0|</w:t>
+      </w:r>
+    </w:p>
+    <w:p>
+      <w:pPr>
+        <w:rPr>
+          <w:sz w:val="20"/>
+        </w:rPr>
+      </w:pPr>
+    </w:p>
+    <w:p>
+      <w:pPr>
+        <w:rPr>
+          <w:sz w:val="20"/>
+        </w:rPr>
+      </w:pPr>
+      <w:r>
+        <w:rPr>
+          <w:sz w:val="20"/>
+        </w:rPr>
+        <w:t>Iteration #9</w:t>
+      </w:r>
+    </w:p>
+    <w:p>
+      <w:pPr>
+        <w:rPr>
+          <w:sz w:val="20"/>
+        </w:rPr>
+      </w:pPr>
+      <w:r>
+        <w:rPr>
+          <w:sz w:val="20"/>
+        </w:rPr>
+        <w:t xml:space="preserve">  |                0 |                1 |                2 |                3</w:t>
+      </w:r>
+    </w:p>
+    <w:p>
+      <w:pPr>
+        <w:rPr>
+          <w:sz w:val="20"/>
+        </w:rPr>
+      </w:pPr>
+      <w:r>
+        <w:rPr>
+          <w:sz w:val="20"/>
+        </w:rPr>
+        <w:t>________________________________________________________________________________</w:t>
+      </w:r>
+    </w:p>
+    <w:p>
+      <w:pPr>
+        <w:rPr>
+          <w:sz w:val="20"/>
+        </w:rPr>
+      </w:pPr>
+      <w:r>
+        <w:rPr>
+          <w:sz w:val="20"/>
+        </w:rPr>
+        <w:t>0 |            -16.0 |           -4.952 |           -1.162 |             2.98|</w:t>
+      </w:r>
+    </w:p>
+    <w:p>
+      <w:pPr>
+        <w:rPr>
+          <w:sz w:val="20"/>
+        </w:rPr>
+      </w:pPr>
+      <w:r>
+        <w:rPr>
+          <w:sz w:val="20"/>
+        </w:rPr>
+        <w:t>________________________________________________________________________________</w:t>
+      </w:r>
+    </w:p>
+    <w:p>
+      <w:pPr>
+        <w:rPr>
+          <w:sz w:val="20"/>
+        </w:rPr>
+      </w:pPr>
+      <w:r>
+        <w:rPr>
+          <w:sz w:val="20"/>
+        </w:rPr>
+        <w:t>1 |           -4.211 |           -0.767 |             None |            7.548|</w:t>
+      </w:r>
+    </w:p>
+    <w:p>
+      <w:pPr>
+        <w:rPr>
+          <w:sz w:val="20"/>
+        </w:rPr>
+      </w:pPr>
+      <w:r>
+        <w:rPr>
+          <w:sz w:val="20"/>
+        </w:rPr>
+        <w:t>________________________________________________________________________________</w:t>
+      </w:r>
+    </w:p>
+    <w:p>
+      <w:pPr>
+        <w:rPr>
+          <w:sz w:val="20"/>
+        </w:rPr>
+      </w:pPr>
+      <w:r>
+        <w:rPr>
+          <w:sz w:val="20"/>
+        </w:rPr>
+        <w:t>2 |           -0.414 |            3.805 |            7.994 |           11.554|</w:t>
+      </w:r>
+    </w:p>
+    <w:p>
+      <w:pPr>
+        <w:rPr>
+          <w:sz w:val="20"/>
+        </w:rPr>
+      </w:pPr>
+      <w:r>
+        <w:rPr>
+          <w:sz w:val="20"/>
+        </w:rPr>
+        <w:t>________________________________________________________________________________</w:t>
+      </w:r>
+    </w:p>
+    <w:p>
+      <w:pPr>
+        <w:pBdr>
+          <w:bottom w:val="single" w:sz="12" w:space="1" w:color="auto"/>
+        </w:pBdr>
+        <w:rPr>
+          <w:sz w:val="20"/>
+        </w:rPr>
+      </w:pPr>
+      <w:r>
+        <w:rPr>
+          <w:sz w:val="20"/>
+        </w:rPr>
+        <w:t>3 |            2.686 |            7.125 |           11.554 |             16.0|</w:t>
+      </w:r>
+    </w:p>
+    <w:p>
+      <w:pPr>
+        <w:rPr>
+          <w:sz w:val="20"/>
+        </w:rPr>
+      </w:pPr>
+      <w:r>
+        <w:rPr>
+          <w:sz w:val="20"/>
+        </w:rPr>
+        <w:t>Iteration #10</w:t>
+      </w:r>
+    </w:p>
+    <w:p>
+      <w:pPr>
+        <w:rPr>
+          <w:sz w:val="20"/>
+        </w:rPr>
+      </w:pPr>
+      <w:r>
+        <w:rPr>
+          <w:sz w:val="20"/>
+        </w:rPr>
+        <w:t xml:space="preserve">  |                0 |                1 |                2 |                3</w:t>
+      </w:r>
+    </w:p>
+    <w:p>
+      <w:pPr>
+        <w:rPr>
+          <w:sz w:val="20"/>
+        </w:rPr>
+      </w:pPr>
+      <w:r>
+        <w:rPr>
+          <w:sz w:val="20"/>
+        </w:rPr>
+        <w:t>________________________________________________________________________________</w:t>
+      </w:r>
+    </w:p>
+    <w:p>
+      <w:pPr>
+        <w:rPr>
+          <w:sz w:val="20"/>
+        </w:rPr>
+      </w:pPr>
+      <w:r>
+        <w:rPr>
+          <w:sz w:val="20"/>
+        </w:rPr>
+        <w:t>0 |            -16.0 |           -4.701 |           -1.048 |             3.02|</w:t>
+      </w:r>
+    </w:p>
+    <w:p>
+      <w:pPr>
+        <w:rPr>
+          <w:sz w:val="20"/>
+        </w:rPr>
+      </w:pPr>
+      <w:r>
+        <w:rPr>
+          <w:sz w:val="20"/>
+        </w:rPr>
+        <w:t>________________________________________________________________________________</w:t>
+      </w:r>
+    </w:p>
+    <w:p>
+      <w:pPr>
+        <w:rPr>
+          <w:sz w:val="20"/>
+        </w:rPr>
+      </w:pPr>
+      <w:r>
+        <w:rPr>
+          <w:sz w:val="20"/>
+        </w:rPr>
+        <w:t>1 |           -4.029 |           -0.654 |             None |            7.553|</w:t>
+      </w:r>
+    </w:p>
+    <w:p>
+      <w:pPr>
+        <w:rPr>
+          <w:sz w:val="20"/>
+        </w:rPr>
+      </w:pPr>
+      <w:r>
+        <w:rPr>
+          <w:sz w:val="20"/>
+        </w:rPr>
+        <w:t>________________________________________________________________________________</w:t>
+      </w:r>
+    </w:p>
+    <w:p>
+      <w:pPr>
+        <w:rPr>
+          <w:sz w:val="20"/>
+        </w:rPr>
+      </w:pPr>
+      <w:r>
+        <w:rPr>
+          <w:sz w:val="20"/>
+        </w:rPr>
+        <w:t>2 |           -0.309 |            3.831 |            7.998 |           11.555|</w:t>
+      </w:r>
+    </w:p>
+    <w:p>
+      <w:pPr>
+        <w:rPr>
+          <w:sz w:val="20"/>
+        </w:rPr>
+      </w:pPr>
+      <w:r>
+        <w:rPr>
+          <w:sz w:val="20"/>
+        </w:rPr>
+        <w:t>________________________________________________________________________________</w:t>
+      </w:r>
+    </w:p>
+    <w:p>
+      <w:pPr>
+        <w:pBdr>
+          <w:bottom w:val="single" w:sz="12" w:space="1" w:color="auto"/>
+        </w:pBdr>
+        <w:rPr>
+          <w:sz w:val="20"/>
+        </w:rPr>
+      </w:pPr>
+      <w:r>
+        <w:rPr>
+          <w:sz w:val="20"/>
+        </w:rPr>
+        <w:t>3 |            2.727 |            7.136 |           11.555 |             16.0|</w:t>
+      </w:r>
+    </w:p>
+    <w:p>
+      <w:pPr>
+        <w:rPr>
+          <w:sz w:val="20"/>
+        </w:rPr>
+      </w:pPr>
+      <w:r>
+        <w:rPr>
+          <w:sz w:val="20"/>
+        </w:rPr>
+        <w:t>Iteration #11</w:t>
+      </w:r>
+    </w:p>
+    <w:p>
+      <w:pPr>
+        <w:rPr>
+          <w:sz w:val="20"/>
+        </w:rPr>
+      </w:pPr>
+      <w:r>
+        <w:rPr>
+          <w:sz w:val="20"/>
+        </w:rPr>
+        <w:t xml:space="preserve">  |                0 |                1 |                2 |                3</w:t>
+      </w:r>
+    </w:p>
+    <w:p>
+      <w:pPr>
+        <w:rPr>
+          <w:sz w:val="20"/>
+        </w:rPr>
+      </w:pPr>
+      <w:r>
+        <w:rPr>
+          <w:sz w:val="20"/>
+        </w:rPr>
+        <w:t>________________________________________________________________________________</w:t>
+      </w:r>
+    </w:p>
+    <w:p>
+      <w:pPr>
+        <w:rPr>
+          <w:sz w:val="20"/>
+        </w:rPr>
+      </w:pPr>
+      <w:r>
+        <w:rPr>
+          <w:sz w:val="20"/>
+        </w:rPr>
+        <w:t>0 |            -16.0 |           -4.574 |           -0.993 |            3.039|</w:t>
+      </w:r>
+    </w:p>
+    <w:p>
+      <w:pPr>
+        <w:rPr>
+          <w:sz w:val="20"/>
+        </w:rPr>
+      </w:pPr>
+      <w:r>
+        <w:rPr>
+          <w:sz w:val="20"/>
+        </w:rPr>
+        <w:t>________________________________________________________________________________</w:t>
+      </w:r>
+    </w:p>
+    <w:p>
+      <w:pPr>
+        <w:rPr>
+          <w:sz w:val="20"/>
+        </w:rPr>
+      </w:pPr>
+      <w:r>
+        <w:rPr>
+          <w:sz w:val="20"/>
+        </w:rPr>
+        <w:t>1 |           -3.915 |           -0.603 |             None |            7.554|</w:t>
+      </w:r>
+    </w:p>
+    <w:p>
+      <w:pPr>
+        <w:rPr>
+          <w:sz w:val="20"/>
+        </w:rPr>
+      </w:pPr>
+      <w:r>
+        <w:rPr>
+          <w:sz w:val="20"/>
+        </w:rPr>
+        <w:t>________________________________________________________________________________</w:t>
+      </w:r>
+    </w:p>
+    <w:p>
+      <w:pPr>
+        <w:rPr>
+          <w:sz w:val="20"/>
+        </w:rPr>
+      </w:pPr>
+      <w:r>
+        <w:rPr>
+          <w:sz w:val="20"/>
+        </w:rPr>
+        <w:t>2 |           -0.265 |            3.846 |            7.999 |           11.555|</w:t>
+      </w:r>
+    </w:p>
+    <w:p>
+      <w:pPr>
+        <w:rPr>
+          <w:sz w:val="20"/>
+        </w:rPr>
+      </w:pPr>
+      <w:r>
+        <w:rPr>
+          <w:sz w:val="20"/>
+        </w:rPr>
+        <w:t>________________________________________________________________________________</w:t>
+      </w:r>
+    </w:p>
+    <w:p>
+      <w:pPr>
+        <w:pBdr>
+          <w:bottom w:val="single" w:sz="12" w:space="1" w:color="auto"/>
+        </w:pBdr>
+        <w:rPr>
+          <w:sz w:val="20"/>
+        </w:rPr>
+      </w:pPr>
+      <w:r>
+        <w:rPr>
+          <w:sz w:val="20"/>
+        </w:rPr>
+        <w:t>3 |            2.751 |            7.141 |           11.555 |             16.0|</w:t>
+      </w:r>
+    </w:p>
+    <w:p>
+      <w:pPr>
+        <w:rPr>
+          <w:sz w:val="20"/>
+        </w:rPr>
+      </w:pPr>
+    </w:p>
+    <w:p>
+      <w:r>
+        <w:t>After the 11</w:t>
+      </w:r>
+      <w:r>
+        <w:rPr>
+          <w:vertAlign w:val="superscript"/>
+        </w:rPr>
+        <w:t>th</w:t>
+      </w:r>
+      <w:r>
+        <w:t xml:space="preserve"> iteration, the change from iteration #11 to iteration #10 </w:t>
+      </w:r>
+      <w:r>
+        <w:t>is less than or equal to</w:t>
+      </w:r>
+      <w:r>
+        <w:t xml:space="preserve"> 1%, hence the </w:t>
+      </w:r>
+      <w:r>
+        <w:t>algorithm quits after the 11</w:t>
+      </w:r>
+      <w:r>
+        <w:rPr>
+          <w:vertAlign w:val="superscript"/>
+        </w:rPr>
+        <w:t>th</w:t>
+      </w:r>
+      <w:r>
+        <w:t xml:space="preserve"> iteration.</w:t>
+      </w:r>
+    </w:p>
+    <w:p/>
+    <w:p>
+      <w:r>
+        <w:t>The optimal policy for each state is as follows:</w:t>
+      </w:r>
+    </w:p>
+    <w:p/>
+    <w:p>
+      <w:pPr>
+        <w:rPr>
+          <w:sz w:val="20"/>
+        </w:rPr>
+      </w:pPr>
+      <w:r>
+        <w:rPr>
+          <w:sz w:val="20"/>
+        </w:rPr>
+        <w:t xml:space="preserve">  |                0 |                1 |                2 |                3</w:t>
+      </w:r>
+    </w:p>
+    <w:p>
+      <w:pPr>
+        <w:rPr>
+          <w:sz w:val="20"/>
+        </w:rPr>
+      </w:pPr>
+      <w:r>
+        <w:rPr>
+          <w:sz w:val="20"/>
+        </w:rPr>
+        <w:t>________________________________________________________________________________</w:t>
+      </w:r>
+    </w:p>
+    <w:p>
+      <w:pPr>
+        <w:rPr>
+          <w:sz w:val="20"/>
+        </w:rPr>
+      </w:pPr>
+      <w:r>
+        <w:rPr>
+          <w:sz w:val="20"/>
+        </w:rPr>
+        <w:t>0 |              Bad |                4 |                4 |                2|</w:t>
+      </w:r>
+    </w:p>
+    <w:p>
+      <w:pPr>
+        <w:rPr>
+          <w:sz w:val="20"/>
+        </w:rPr>
+      </w:pPr>
+      <w:r>
+        <w:rPr>
+          <w:sz w:val="20"/>
+        </w:rPr>
+        <w:t>________________________________________________________________________________</w:t>
+      </w:r>
+    </w:p>
+    <w:p>
+      <w:pPr>
+        <w:rPr>
+          <w:sz w:val="20"/>
+        </w:rPr>
+      </w:pPr>
+      <w:r>
+        <w:rPr>
+          <w:sz w:val="20"/>
+        </w:rPr>
+        <w:t>1 |                2 |                2 |             None |                2|</w:t>
+      </w:r>
+    </w:p>
+    <w:p>
+      <w:pPr>
+        <w:rPr>
+          <w:sz w:val="20"/>
+        </w:rPr>
+      </w:pPr>
+      <w:r>
+        <w:rPr>
+          <w:sz w:val="20"/>
+        </w:rPr>
+        <w:t>________________________________________________________________________________</w:t>
+      </w:r>
+    </w:p>
+    <w:p>
+      <w:pPr>
+        <w:rPr>
+          <w:sz w:val="20"/>
+        </w:rPr>
+      </w:pPr>
+      <w:r>
+        <w:rPr>
+          <w:sz w:val="20"/>
+        </w:rPr>
+        <w:t>2 |                4 |                4 |                4 |                2|</w:t>
+      </w:r>
+    </w:p>
+    <w:p>
+      <w:pPr>
+        <w:rPr>
+          <w:sz w:val="20"/>
+        </w:rPr>
+      </w:pPr>
+      <w:r>
+        <w:rPr>
+          <w:sz w:val="20"/>
+        </w:rPr>
+        <w:t>________________________________________________________________________________</w:t>
+      </w:r>
+    </w:p>
+    <w:p>
+      <w:pPr>
+        <w:pBdr>
+          <w:bottom w:val="single" w:sz="12" w:space="1" w:color="auto"/>
+        </w:pBdr>
+        <w:rPr>
+          <w:sz w:val="20"/>
+        </w:rPr>
+      </w:pPr>
+      <w:r>
+        <w:rPr>
+          <w:sz w:val="20"/>
+        </w:rPr>
+        <w:t>3 |                4 |                4 |                4 |             Goal|</w:t>
+      </w:r>
+    </w:p>
+    <w:p>
+      <w:pPr>
+        <w:rPr>
+          <w:sz w:val="20"/>
+        </w:rPr>
+      </w:pPr>
+    </w:p>
+    <w:p>
+      <w:r>
+        <w:t xml:space="preserve">In the above policy, ‘Bad’ and ‘Goal’ represent the two end states. </w:t>
+      </w:r>
+    </w:p>
+    <w:p>
+      <w:r>
+        <w:t xml:space="preserve">The policy # to direction mapping is as </w:t>
+      </w:r>
+      <w:proofErr w:type="gramStart"/>
+      <w:r>
+        <w:t>follows:-</w:t>
+      </w:r>
+      <w:proofErr w:type="gramEnd"/>
+    </w:p>
+    <w:p>
+      <w:r>
+        <w:t>1 -&gt; North</w:t>
+      </w:r>
+    </w:p>
+    <w:p>
+      <w:r>
+        <w:t>2 -&gt; South</w:t>
+      </w:r>
+    </w:p>
+    <w:p>
+      <w:r>
+        <w:t>3 -&gt; West</w:t>
+      </w:r>
+    </w:p>
+    <w:p>
+      <w:r>
+        <w:t>4 -&gt; East</w:t>
+      </w:r>
+    </w:p>
+    <w:p/>
+    <w:p>
+      <w:r>
+        <w:t xml:space="preserve">The given start state is (3, 0). </w:t>
+      </w:r>
+    </w:p>
+    <w:p/>
+    <w:p>
+      <w:r>
+        <w:t xml:space="preserve">Therefore, from the </w:t>
+      </w:r>
+      <w:r>
+        <w:t xml:space="preserve">optimal policy displayed above, it is clear that the optimal path is as </w:t>
+      </w:r>
+      <w:r>
+        <w:t>follows: -</w:t>
+      </w:r>
       <w:bookmarkStart w:id="0" w:name="_GoBack"/>
       <w:bookmarkEnd w:id="0"/>
+    </w:p>
+    <w:p/>
+    <w:p>
+      <w:r>
+        <w:t>(3, 0) -&gt; (3, 1) -&gt; (3, 2) -&gt; (3, 3)</w:t>
+      </w:r>
     </w:p>
     <w:sectPr>
       <w:pgSz w:w="12240" w:h="15840"/>

</xml_diff>